<commit_message>
added logo. corrected comment error
</commit_message>
<xml_diff>
--- a/Assembly Organization Project.docx
+++ b/Assembly Organization Project.docx
@@ -11,18 +11,87 @@
           <w:lang w:val="en-US"/>
         </w:rPr>
       </w:pPr>
-    </w:p>
-    <w:p>
-      <w:pPr>
-        <w:rPr>
-          <w:rFonts w:asciiTheme="majorBidi" w:hAnsiTheme="majorBidi" w:cstheme="majorBidi"/>
+      <w:r>
+        <w:rPr>
+          <w:rFonts w:asciiTheme="majorBidi" w:hAnsiTheme="majorBidi" w:cstheme="majorBidi"/>
+          <w:noProof/>
           <w:sz w:val="96"/>
           <w:szCs w:val="96"/>
           <w:lang w:val="en-US"/>
         </w:rPr>
-      </w:pPr>
-      <w:bookmarkStart w:id="0" w:name="_GoBack"/>
-      <w:bookmarkEnd w:id="0"/>
+        <w:drawing>
+          <wp:anchor distT="0" distB="0" distL="114300" distR="114300" simplePos="0" relativeHeight="251658240" behindDoc="0" locked="0" layoutInCell="1" allowOverlap="1" wp14:anchorId="4AC4A38F" wp14:editId="1BAF8630">
+            <wp:simplePos x="0" y="0"/>
+            <wp:positionH relativeFrom="margin">
+              <wp:align>left</wp:align>
+            </wp:positionH>
+            <wp:positionV relativeFrom="paragraph">
+              <wp:posOffset>0</wp:posOffset>
+            </wp:positionV>
+            <wp:extent cx="1097280" cy="1063625"/>
+            <wp:effectExtent l="0" t="0" r="7620" b="3175"/>
+            <wp:wrapSquare wrapText="bothSides"/>
+            <wp:docPr id="1" name="Picture 1" descr="C:\Users\AbdulrahmanDiaa\Downloads\auc (1).jpg"/>
+            <wp:cNvGraphicFramePr>
+              <a:graphicFrameLocks xmlns:a="http://schemas.openxmlformats.org/drawingml/2006/main" noChangeAspect="1"/>
+            </wp:cNvGraphicFramePr>
+            <a:graphic xmlns:a="http://schemas.openxmlformats.org/drawingml/2006/main">
+              <a:graphicData uri="http://schemas.openxmlformats.org/drawingml/2006/picture">
+                <pic:pic xmlns:pic="http://schemas.openxmlformats.org/drawingml/2006/picture">
+                  <pic:nvPicPr>
+                    <pic:cNvPr id="0" name="Picture 1" descr="C:\Users\AbdulrahmanDiaa\Downloads\auc (1).jpg"/>
+                    <pic:cNvPicPr>
+                      <a:picLocks noChangeAspect="1" noChangeArrowheads="1"/>
+                    </pic:cNvPicPr>
+                  </pic:nvPicPr>
+                  <pic:blipFill>
+                    <a:blip r:embed="rId7" cstate="print">
+                      <a:extLst>
+                        <a:ext uri="{28A0092B-C50C-407E-A947-70E740481C1C}">
+                          <a14:useLocalDpi xmlns:a14="http://schemas.microsoft.com/office/drawing/2010/main" val="0"/>
+                        </a:ext>
+                      </a:extLst>
+                    </a:blip>
+                    <a:srcRect/>
+                    <a:stretch>
+                      <a:fillRect/>
+                    </a:stretch>
+                  </pic:blipFill>
+                  <pic:spPr bwMode="auto">
+                    <a:xfrm>
+                      <a:off x="0" y="0"/>
+                      <a:ext cx="1097280" cy="1063625"/>
+                    </a:xfrm>
+                    <a:prstGeom prst="rect">
+                      <a:avLst/>
+                    </a:prstGeom>
+                    <a:noFill/>
+                    <a:ln>
+                      <a:noFill/>
+                    </a:ln>
+                  </pic:spPr>
+                </pic:pic>
+              </a:graphicData>
+            </a:graphic>
+            <wp14:sizeRelH relativeFrom="margin">
+              <wp14:pctWidth>0</wp14:pctWidth>
+            </wp14:sizeRelH>
+            <wp14:sizeRelV relativeFrom="margin">
+              <wp14:pctHeight>0</wp14:pctHeight>
+            </wp14:sizeRelV>
+          </wp:anchor>
+        </w:drawing>
+      </w:r>
+    </w:p>
+    <w:p>
+      <w:pPr>
+        <w:rPr>
+          <w:rFonts w:asciiTheme="majorBidi" w:hAnsiTheme="majorBidi" w:cstheme="majorBidi"/>
+          <w:sz w:val="96"/>
+          <w:szCs w:val="96"/>
+          <w:lang w:val="en-US"/>
+        </w:rPr>
+      </w:pPr>
       <w:r>
         <w:rPr>
           <w:rFonts w:asciiTheme="majorBidi" w:hAnsiTheme="majorBidi" w:cstheme="majorBidi"/>
@@ -122,6 +191,8 @@
           <w:lang w:val="en-US"/>
         </w:rPr>
       </w:pPr>
+      <w:bookmarkStart w:id="0" w:name="_GoBack"/>
+      <w:bookmarkEnd w:id="0"/>
     </w:p>
     <w:p>
       <w:pPr>
@@ -130,6 +201,8 @@
         <w:jc w:val="right"/>
         <w:rPr>
           <w:rFonts w:asciiTheme="majorBidi" w:hAnsiTheme="majorBidi" w:cstheme="majorBidi"/>
+          <w:b/>
+          <w:bCs/>
           <w:i/>
           <w:iCs/>
           <w:sz w:val="24"/>
@@ -137,6 +210,19 @@
           <w:lang w:val="en-US"/>
         </w:rPr>
       </w:pPr>
+      <w:r>
+        <w:rPr>
+          <w:rFonts w:asciiTheme="majorBidi" w:hAnsiTheme="majorBidi" w:cstheme="majorBidi"/>
+          <w:b/>
+          <w:bCs/>
+          <w:i/>
+          <w:iCs/>
+          <w:sz w:val="24"/>
+          <w:szCs w:val="24"/>
+          <w:lang w:val="en-US"/>
+        </w:rPr>
+        <w:t>Developed by:</w:t>
+      </w:r>
     </w:p>
     <w:p>
       <w:pPr>
@@ -189,6 +275,90 @@
         </w:rPr>
         <w:t>Yahia Farid 900161331</w:t>
       </w:r>
+    </w:p>
+    <w:p>
+      <w:pPr>
+        <w:pStyle w:val="Header"/>
+        <w:spacing w:line="360" w:lineRule="auto"/>
+        <w:jc w:val="right"/>
+        <w:rPr>
+          <w:rFonts w:asciiTheme="majorBidi" w:hAnsiTheme="majorBidi" w:cstheme="majorBidi"/>
+          <w:i/>
+          <w:iCs/>
+          <w:sz w:val="24"/>
+          <w:szCs w:val="24"/>
+          <w:lang w:val="en-US"/>
+        </w:rPr>
+      </w:pPr>
+    </w:p>
+    <w:p>
+      <w:pPr>
+        <w:pStyle w:val="Header"/>
+        <w:spacing w:line="360" w:lineRule="auto"/>
+        <w:jc w:val="right"/>
+        <w:rPr>
+          <w:rFonts w:asciiTheme="majorBidi" w:hAnsiTheme="majorBidi" w:cstheme="majorBidi"/>
+          <w:b/>
+          <w:bCs/>
+          <w:i/>
+          <w:iCs/>
+          <w:sz w:val="24"/>
+          <w:szCs w:val="24"/>
+          <w:lang w:val="en-US"/>
+        </w:rPr>
+      </w:pPr>
+      <w:r>
+        <w:rPr>
+          <w:rFonts w:asciiTheme="majorBidi" w:hAnsiTheme="majorBidi" w:cstheme="majorBidi"/>
+          <w:b/>
+          <w:bCs/>
+          <w:i/>
+          <w:iCs/>
+          <w:sz w:val="24"/>
+          <w:szCs w:val="24"/>
+          <w:lang w:val="en-US"/>
+        </w:rPr>
+        <w:t xml:space="preserve">Presented to: </w:t>
+      </w:r>
+    </w:p>
+    <w:p>
+      <w:pPr>
+        <w:pStyle w:val="Header"/>
+        <w:spacing w:line="360" w:lineRule="auto"/>
+        <w:jc w:val="right"/>
+        <w:rPr>
+          <w:rFonts w:asciiTheme="majorBidi" w:hAnsiTheme="majorBidi" w:cstheme="majorBidi"/>
+          <w:i/>
+          <w:iCs/>
+          <w:sz w:val="24"/>
+          <w:szCs w:val="24"/>
+          <w:lang w:val="en-US"/>
+        </w:rPr>
+      </w:pPr>
+      <w:r>
+        <w:rPr>
+          <w:rFonts w:asciiTheme="majorBidi" w:hAnsiTheme="majorBidi" w:cstheme="majorBidi"/>
+          <w:i/>
+          <w:iCs/>
+          <w:sz w:val="24"/>
+          <w:szCs w:val="24"/>
+          <w:lang w:val="en-US"/>
+        </w:rPr>
+        <w:t xml:space="preserve">Dr. Tamer </w:t>
+      </w:r>
+      <w:proofErr w:type="spellStart"/>
+      <w:r>
+        <w:rPr>
+          <w:rFonts w:asciiTheme="majorBidi" w:hAnsiTheme="majorBidi" w:cstheme="majorBidi"/>
+          <w:i/>
+          <w:iCs/>
+          <w:sz w:val="24"/>
+          <w:szCs w:val="24"/>
+          <w:lang w:val="en-US"/>
+        </w:rPr>
+        <w:t>Elbatt</w:t>
+      </w:r>
+      <w:proofErr w:type="spellEnd"/>
     </w:p>
     <w:p>
       <w:pPr>
@@ -2237,16 +2407,7 @@
                 <w:szCs w:val="24"/>
                 <w:lang w:val="en-US"/>
               </w:rPr>
-              <w:t>$s</w:t>
-            </w:r>
-            <w:r>
-              <w:rPr>
-                <w:rFonts w:asciiTheme="majorBidi" w:hAnsiTheme="majorBidi" w:cstheme="majorBidi"/>
-                <w:sz w:val="24"/>
-                <w:szCs w:val="24"/>
-                <w:lang w:val="en-US"/>
-              </w:rPr>
-              <w:t>1</w:t>
+              <w:t>$s1</w:t>
             </w:r>
           </w:p>
         </w:tc>
@@ -2298,16 +2459,7 @@
                 <w:szCs w:val="24"/>
                 <w:lang w:val="en-US"/>
               </w:rPr>
-              <w:t>$s</w:t>
-            </w:r>
-            <w:r>
-              <w:rPr>
-                <w:rFonts w:asciiTheme="majorBidi" w:hAnsiTheme="majorBidi" w:cstheme="majorBidi"/>
-                <w:sz w:val="24"/>
-                <w:szCs w:val="24"/>
-                <w:lang w:val="en-US"/>
-              </w:rPr>
-              <w:t>2</w:t>
+              <w:t>$s2</w:t>
             </w:r>
           </w:p>
         </w:tc>
@@ -2359,16 +2511,7 @@
                 <w:szCs w:val="24"/>
                 <w:lang w:val="en-US"/>
               </w:rPr>
-              <w:t>$s</w:t>
-            </w:r>
-            <w:r>
-              <w:rPr>
-                <w:rFonts w:asciiTheme="majorBidi" w:hAnsiTheme="majorBidi" w:cstheme="majorBidi"/>
-                <w:sz w:val="24"/>
-                <w:szCs w:val="24"/>
-                <w:lang w:val="en-US"/>
-              </w:rPr>
-              <w:t>3</w:t>
+              <w:t>$s3</w:t>
             </w:r>
           </w:p>
         </w:tc>
@@ -2420,16 +2563,7 @@
                 <w:szCs w:val="24"/>
                 <w:lang w:val="en-US"/>
               </w:rPr>
-              <w:t>$s</w:t>
-            </w:r>
-            <w:r>
-              <w:rPr>
-                <w:rFonts w:asciiTheme="majorBidi" w:hAnsiTheme="majorBidi" w:cstheme="majorBidi"/>
-                <w:sz w:val="24"/>
-                <w:szCs w:val="24"/>
-                <w:lang w:val="en-US"/>
-              </w:rPr>
-              <w:t>4</w:t>
+              <w:t>$s4</w:t>
             </w:r>
           </w:p>
         </w:tc>
@@ -2481,16 +2615,7 @@
                 <w:szCs w:val="24"/>
                 <w:lang w:val="en-US"/>
               </w:rPr>
-              <w:t>$s</w:t>
-            </w:r>
-            <w:r>
-              <w:rPr>
-                <w:rFonts w:asciiTheme="majorBidi" w:hAnsiTheme="majorBidi" w:cstheme="majorBidi"/>
-                <w:sz w:val="24"/>
-                <w:szCs w:val="24"/>
-                <w:lang w:val="en-US"/>
-              </w:rPr>
-              <w:t>5</w:t>
+              <w:t>$s5</w:t>
             </w:r>
           </w:p>
         </w:tc>
@@ -2542,16 +2667,7 @@
                 <w:szCs w:val="24"/>
                 <w:lang w:val="en-US"/>
               </w:rPr>
-              <w:t>$s</w:t>
-            </w:r>
-            <w:r>
-              <w:rPr>
-                <w:rFonts w:asciiTheme="majorBidi" w:hAnsiTheme="majorBidi" w:cstheme="majorBidi"/>
-                <w:sz w:val="24"/>
-                <w:szCs w:val="24"/>
-                <w:lang w:val="en-US"/>
-              </w:rPr>
-              <w:t>6</w:t>
+              <w:t>$s6</w:t>
             </w:r>
           </w:p>
         </w:tc>
@@ -2603,16 +2719,7 @@
                 <w:szCs w:val="24"/>
                 <w:lang w:val="en-US"/>
               </w:rPr>
-              <w:t>$s</w:t>
-            </w:r>
-            <w:r>
-              <w:rPr>
-                <w:rFonts w:asciiTheme="majorBidi" w:hAnsiTheme="majorBidi" w:cstheme="majorBidi"/>
-                <w:sz w:val="24"/>
-                <w:szCs w:val="24"/>
-                <w:lang w:val="en-US"/>
-              </w:rPr>
-              <w:t>7</w:t>
+              <w:t>$s7</w:t>
             </w:r>
           </w:p>
         </w:tc>
@@ -2716,16 +2823,7 @@
                 <w:szCs w:val="24"/>
                 <w:lang w:val="en-US"/>
               </w:rPr>
-              <w:t>$t</w:t>
-            </w:r>
-            <w:r>
-              <w:rPr>
-                <w:rFonts w:asciiTheme="majorBidi" w:hAnsiTheme="majorBidi" w:cstheme="majorBidi"/>
-                <w:sz w:val="24"/>
-                <w:szCs w:val="24"/>
-                <w:lang w:val="en-US"/>
-              </w:rPr>
-              <w:t>5</w:t>
+              <w:t>$t5</w:t>
             </w:r>
           </w:p>
         </w:tc>
@@ -2777,16 +2875,7 @@
                 <w:szCs w:val="24"/>
                 <w:lang w:val="en-US"/>
               </w:rPr>
-              <w:t>$t</w:t>
-            </w:r>
-            <w:r>
-              <w:rPr>
-                <w:rFonts w:asciiTheme="majorBidi" w:hAnsiTheme="majorBidi" w:cstheme="majorBidi"/>
-                <w:sz w:val="24"/>
-                <w:szCs w:val="24"/>
-                <w:lang w:val="en-US"/>
-              </w:rPr>
-              <w:t>6</w:t>
+              <w:t>$t6</w:t>
             </w:r>
           </w:p>
         </w:tc>
@@ -2838,16 +2927,7 @@
                 <w:szCs w:val="24"/>
                 <w:lang w:val="en-US"/>
               </w:rPr>
-              <w:t>$t</w:t>
-            </w:r>
-            <w:r>
-              <w:rPr>
-                <w:rFonts w:asciiTheme="majorBidi" w:hAnsiTheme="majorBidi" w:cstheme="majorBidi"/>
-                <w:sz w:val="24"/>
-                <w:szCs w:val="24"/>
-                <w:lang w:val="en-US"/>
-              </w:rPr>
-              <w:t>7</w:t>
+              <w:t>$t7</w:t>
             </w:r>
           </w:p>
         </w:tc>
@@ -2899,16 +2979,7 @@
                 <w:szCs w:val="24"/>
                 <w:lang w:val="en-US"/>
               </w:rPr>
-              <w:t>$t</w:t>
-            </w:r>
-            <w:r>
-              <w:rPr>
-                <w:rFonts w:asciiTheme="majorBidi" w:hAnsiTheme="majorBidi" w:cstheme="majorBidi"/>
-                <w:sz w:val="24"/>
-                <w:szCs w:val="24"/>
-                <w:lang w:val="en-US"/>
-              </w:rPr>
-              <w:t>8</w:t>
+              <w:t>$t8</w:t>
             </w:r>
           </w:p>
         </w:tc>
@@ -2960,16 +3031,7 @@
                 <w:szCs w:val="24"/>
                 <w:lang w:val="en-US"/>
               </w:rPr>
-              <w:t>$t</w:t>
-            </w:r>
-            <w:r>
-              <w:rPr>
-                <w:rFonts w:asciiTheme="majorBidi" w:hAnsiTheme="majorBidi" w:cstheme="majorBidi"/>
-                <w:sz w:val="24"/>
-                <w:szCs w:val="24"/>
-                <w:lang w:val="en-US"/>
-              </w:rPr>
-              <w:t>9</w:t>
+              <w:t>$t9</w:t>
             </w:r>
           </w:p>
         </w:tc>
@@ -3218,8 +3280,8 @@
       </w:r>
     </w:p>
     <w:sectPr>
-      <w:headerReference w:type="default" r:id="rId7"/>
-      <w:headerReference w:type="first" r:id="rId8"/>
+      <w:headerReference w:type="default" r:id="rId8"/>
+      <w:headerReference w:type="first" r:id="rId9"/>
       <w:pgSz w:w="11906" w:h="16838"/>
       <w:pgMar w:top="1440" w:right="1800" w:bottom="1440" w:left="1800" w:header="708" w:footer="708" w:gutter="0"/>
       <w:cols w:space="708"/>

</xml_diff>